<commit_message>
Oct15 Simulation Paper update
</commit_message>
<xml_diff>
--- a/Peper/Crowd Simulation Paper.docx
+++ b/Peper/Crowd Simulation Paper.docx
@@ -1341,6 +1341,47 @@
           <w:shd w:val="clear" w:color="auto" w:fill="FFFFFF"/>
         </w:rPr>
       </w:pPr>
+      <w:r>
+        <w:rPr>
+          <w:rFonts w:asciiTheme="majorHAnsi" w:eastAsiaTheme="majorEastAsia" w:hAnsiTheme="majorHAnsi" w:cstheme="majorHAnsi"/>
+          <w:color w:val="3B3B3B"/>
+          <w:sz w:val="22"/>
+          <w:szCs w:val="22"/>
+          <w:shd w:val="clear" w:color="auto" w:fill="FFFFFF"/>
+        </w:rPr>
+        <w:t xml:space="preserve">Speed up </w:t>
+      </w:r>
+      <w:r>
+        <w:rPr>
+          <w:rFonts w:asciiTheme="majorHAnsi" w:eastAsiaTheme="majorEastAsia" w:hAnsiTheme="majorHAnsi" w:cstheme="majorHAnsi"/>
+          <w:color w:val="3B3B3B"/>
+          <w:sz w:val="22"/>
+          <w:szCs w:val="22"/>
+          <w:shd w:val="clear" w:color="auto" w:fill="FFFFFF"/>
+        </w:rPr>
+        <w:sym w:font="Wingdings" w:char="F0E0"/>
+      </w:r>
+      <w:r>
+        <w:rPr>
+          <w:rFonts w:asciiTheme="majorHAnsi" w:eastAsiaTheme="majorEastAsia" w:hAnsiTheme="majorHAnsi" w:cstheme="majorHAnsi"/>
+          <w:color w:val="3B3B3B"/>
+          <w:sz w:val="22"/>
+          <w:szCs w:val="22"/>
+          <w:shd w:val="clear" w:color="auto" w:fill="FFFFFF"/>
+        </w:rPr>
+        <w:t xml:space="preserve"> acceleration</w:t>
+      </w:r>
+    </w:p>
+    <w:p>
+      <w:pPr>
+        <w:rPr>
+          <w:rFonts w:asciiTheme="majorHAnsi" w:eastAsiaTheme="majorEastAsia" w:hAnsiTheme="majorHAnsi" w:cstheme="majorHAnsi"/>
+          <w:color w:val="3B3B3B"/>
+          <w:sz w:val="22"/>
+          <w:szCs w:val="22"/>
+          <w:shd w:val="clear" w:color="auto" w:fill="FFFFFF"/>
+        </w:rPr>
+      </w:pPr>
     </w:p>
     <w:p>
       <w:pPr>
@@ -1901,30 +1942,58 @@
           <w:szCs w:val="22"/>
           <w:shd w:val="clear" w:color="auto" w:fill="FFFFFF"/>
         </w:rPr>
-        <w:t>The increasing proportion of people living in urban areas brings new challenges to urban planning and architecture. Crowd simulation plays an important role in addressing these challenges. With the help of crowd simulation techniques, urban designers or architects could determine the evacuation time of a massive crowd, detect the behavior of crowd flow inside of a building or prevent overcrowding during certain events.</w:t>
-      </w:r>
-    </w:p>
-    <w:p>
-      <w:pPr>
-        <w:rPr>
-          <w:rFonts w:asciiTheme="majorHAnsi" w:eastAsiaTheme="majorEastAsia" w:hAnsiTheme="majorHAnsi" w:cstheme="majorHAnsi"/>
-          <w:color w:val="3B3B3B"/>
-          <w:sz w:val="22"/>
-          <w:szCs w:val="22"/>
-          <w:shd w:val="clear" w:color="auto" w:fill="FFFFFF"/>
-        </w:rPr>
-      </w:pPr>
-    </w:p>
-    <w:p>
-      <w:pPr>
-        <w:rPr>
-          <w:rFonts w:asciiTheme="majorHAnsi" w:eastAsiaTheme="majorEastAsia" w:hAnsiTheme="majorHAnsi" w:cstheme="majorHAnsi"/>
-          <w:color w:val="3B3B3B"/>
-          <w:sz w:val="22"/>
-          <w:szCs w:val="22"/>
-          <w:shd w:val="clear" w:color="auto" w:fill="FFFFFF"/>
-        </w:rPr>
-      </w:pPr>
+        <w:t xml:space="preserve">The increasing proportion of people living in urban areas brings new challenges to urban planning and architecture. </w:t>
+      </w:r>
+      <w:r>
+        <w:rPr>
+          <w:rFonts w:asciiTheme="majorHAnsi" w:eastAsiaTheme="majorEastAsia" w:hAnsiTheme="majorHAnsi" w:cstheme="majorHAnsi"/>
+          <w:color w:val="3B3B3B"/>
+          <w:sz w:val="22"/>
+          <w:szCs w:val="22"/>
+          <w:shd w:val="clear" w:color="auto" w:fill="FFFFFF"/>
+        </w:rPr>
+        <w:t>Bringing a large amount of people to perform the crowd experiment is unmanageable and dangerous. Thus, c</w:t>
+      </w:r>
+      <w:r>
+        <w:rPr>
+          <w:rFonts w:asciiTheme="majorHAnsi" w:eastAsiaTheme="majorEastAsia" w:hAnsiTheme="majorHAnsi" w:cstheme="majorHAnsi"/>
+          <w:color w:val="3B3B3B"/>
+          <w:sz w:val="22"/>
+          <w:szCs w:val="22"/>
+          <w:shd w:val="clear" w:color="auto" w:fill="FFFFFF"/>
+        </w:rPr>
+        <w:t xml:space="preserve">rowd simulation plays an important role in addressing these challenges. With the help of crowd simulation techniques, urban designers </w:t>
+      </w:r>
+      <w:r>
+        <w:rPr>
+          <w:rFonts w:asciiTheme="majorHAnsi" w:eastAsiaTheme="majorEastAsia" w:hAnsiTheme="majorHAnsi" w:cstheme="majorHAnsi"/>
+          <w:color w:val="3B3B3B"/>
+          <w:sz w:val="22"/>
+          <w:szCs w:val="22"/>
+          <w:shd w:val="clear" w:color="auto" w:fill="FFFFFF"/>
+        </w:rPr>
+        <w:t>and</w:t>
+      </w:r>
+      <w:r>
+        <w:rPr>
+          <w:rFonts w:asciiTheme="majorHAnsi" w:eastAsiaTheme="majorEastAsia" w:hAnsiTheme="majorHAnsi" w:cstheme="majorHAnsi"/>
+          <w:color w:val="3B3B3B"/>
+          <w:sz w:val="22"/>
+          <w:szCs w:val="22"/>
+          <w:shd w:val="clear" w:color="auto" w:fill="FFFFFF"/>
+        </w:rPr>
+        <w:t xml:space="preserve"> architects could determine the evacuation time of a massive crowd, detect the behavior of crowd flow inside of a building or prevent overcrowding during certain events.</w:t>
+      </w:r>
+      <w:r>
+        <w:rPr>
+          <w:rFonts w:asciiTheme="majorHAnsi" w:eastAsiaTheme="majorEastAsia" w:hAnsiTheme="majorHAnsi" w:cstheme="majorHAnsi"/>
+          <w:color w:val="3B3B3B"/>
+          <w:sz w:val="22"/>
+          <w:szCs w:val="22"/>
+          <w:shd w:val="clear" w:color="auto" w:fill="FFFFFF"/>
+        </w:rPr>
+        <w:t xml:space="preserve"> </w:t>
+      </w:r>
     </w:p>
     <w:p>
       <w:pPr>
@@ -1976,47 +2045,27 @@
           <w:szCs w:val="22"/>
           <w:shd w:val="clear" w:color="auto" w:fill="FFFFFF"/>
         </w:rPr>
-        <w:t xml:space="preserve">More recent </w:t>
-      </w:r>
-      <w:r>
-        <w:rPr>
-          <w:rFonts w:asciiTheme="majorHAnsi" w:eastAsiaTheme="majorEastAsia" w:hAnsiTheme="majorHAnsi" w:cstheme="majorHAnsi"/>
-          <w:color w:val="3B3B3B"/>
-          <w:sz w:val="22"/>
-          <w:szCs w:val="22"/>
-          <w:shd w:val="clear" w:color="auto" w:fill="FFFFFF"/>
-        </w:rPr>
-        <w:t xml:space="preserve">crowd </w:t>
-      </w:r>
-      <w:r>
-        <w:rPr>
-          <w:rFonts w:asciiTheme="majorHAnsi" w:eastAsiaTheme="majorEastAsia" w:hAnsiTheme="majorHAnsi" w:cstheme="majorHAnsi"/>
-          <w:color w:val="3B3B3B"/>
-          <w:sz w:val="22"/>
-          <w:szCs w:val="22"/>
-          <w:shd w:val="clear" w:color="auto" w:fill="FFFFFF"/>
-        </w:rPr>
-        <w:t>simulation</w:t>
-      </w:r>
-      <w:r>
-        <w:rPr>
-          <w:rFonts w:asciiTheme="majorHAnsi" w:eastAsiaTheme="majorEastAsia" w:hAnsiTheme="majorHAnsi" w:cstheme="majorHAnsi"/>
-          <w:color w:val="3B3B3B"/>
-          <w:sz w:val="22"/>
-          <w:szCs w:val="22"/>
-          <w:shd w:val="clear" w:color="auto" w:fill="FFFFFF"/>
-        </w:rPr>
-        <w:t xml:space="preserve"> approach is</w:t>
-      </w:r>
-      <w:r>
-        <w:rPr>
-          <w:rFonts w:asciiTheme="majorHAnsi" w:eastAsiaTheme="majorEastAsia" w:hAnsiTheme="majorHAnsi" w:cstheme="majorHAnsi"/>
-          <w:color w:val="3B3B3B"/>
-          <w:sz w:val="22"/>
-          <w:szCs w:val="22"/>
-          <w:shd w:val="clear" w:color="auto" w:fill="FFFFFF"/>
-        </w:rPr>
-        <w:t xml:space="preserve"> blablabla</w:t>
+        <w:t xml:space="preserve">A large crowd of people is a complicated system. </w:t>
+      </w:r>
+      <w:r>
+        <w:rPr>
+          <w:rFonts w:asciiTheme="majorHAnsi" w:eastAsiaTheme="majorEastAsia" w:hAnsiTheme="majorHAnsi" w:cstheme="majorHAnsi" w:hint="eastAsia"/>
+          <w:color w:val="3B3B3B"/>
+          <w:sz w:val="22"/>
+          <w:szCs w:val="22"/>
+          <w:shd w:val="clear" w:color="auto" w:fill="FFFFFF"/>
+        </w:rPr>
+        <w:t>Tech</w:t>
+      </w:r>
+      <w:r>
+        <w:rPr>
+          <w:rFonts w:asciiTheme="majorHAnsi" w:eastAsiaTheme="majorEastAsia" w:hAnsiTheme="majorHAnsi" w:cstheme="majorHAnsi"/>
+          <w:color w:val="3B3B3B"/>
+          <w:sz w:val="22"/>
+          <w:szCs w:val="22"/>
+          <w:shd w:val="clear" w:color="auto" w:fill="FFFFFF"/>
+        </w:rPr>
+        <w:t>nique such as agent based modeling which model the situation comprised of individual agent into simulations and making decision based on the situation agent dealing with could successfully allow agents behave as pedestrians in the simulation</w:t>
       </w:r>
       <w:bookmarkStart w:id="0" w:name="_GoBack"/>
       <w:bookmarkEnd w:id="0"/>
@@ -2028,17 +2077,133 @@
           <w:szCs w:val="22"/>
           <w:shd w:val="clear" w:color="auto" w:fill="FFFFFF"/>
         </w:rPr>
-        <w:t>…..</w:t>
-      </w:r>
-      <w:r>
-        <w:rPr>
-          <w:rFonts w:asciiTheme="majorHAnsi" w:eastAsiaTheme="majorEastAsia" w:hAnsiTheme="majorHAnsi" w:cstheme="majorHAnsi"/>
-          <w:color w:val="3B3B3B"/>
-          <w:sz w:val="22"/>
-          <w:szCs w:val="22"/>
-          <w:shd w:val="clear" w:color="auto" w:fill="FFFFFF"/>
-        </w:rPr>
-        <w:t>. For example, previous approach [3] designs agent as ellipses that have a sense of the environment and plan their own path ahead of time to avoid agent collisions. Unfortunately, the output of simulation lacks realism and flexibility. Since it does not involve complex behaviors such as allowing agents to move in and out of different group or queues based on agent’s desire, agents who have planned a path ahead of time might end up in the longest waiting line without. However, in reality, people do not just stay in their waiting line once they choose it, they might need to change waiting lines if there is a better option.</w:t>
+        <w:t>.</w:t>
+      </w:r>
+      <w:r>
+        <w:rPr>
+          <w:rFonts w:asciiTheme="majorHAnsi" w:eastAsiaTheme="majorEastAsia" w:hAnsiTheme="majorHAnsi" w:cstheme="majorHAnsi"/>
+          <w:color w:val="3B3B3B"/>
+          <w:sz w:val="22"/>
+          <w:szCs w:val="22"/>
+          <w:shd w:val="clear" w:color="auto" w:fill="FFFFFF"/>
+        </w:rPr>
+        <w:t xml:space="preserve">For example, </w:t>
+      </w:r>
+      <w:r>
+        <w:rPr>
+          <w:rFonts w:asciiTheme="majorHAnsi" w:eastAsiaTheme="majorEastAsia" w:hAnsiTheme="majorHAnsi" w:cstheme="majorHAnsi"/>
+          <w:color w:val="3B3B3B"/>
+          <w:sz w:val="22"/>
+          <w:szCs w:val="22"/>
+          <w:shd w:val="clear" w:color="auto" w:fill="FFFFFF"/>
+        </w:rPr>
+        <w:t>agent based simulated</w:t>
+      </w:r>
+      <w:r>
+        <w:rPr>
+          <w:rFonts w:asciiTheme="majorHAnsi" w:eastAsiaTheme="majorEastAsia" w:hAnsiTheme="majorHAnsi" w:cstheme="majorHAnsi"/>
+          <w:color w:val="3B3B3B"/>
+          <w:sz w:val="22"/>
+          <w:szCs w:val="22"/>
+          <w:shd w:val="clear" w:color="auto" w:fill="FFFFFF"/>
+        </w:rPr>
+        <w:t xml:space="preserve"> approach [</w:t>
+      </w:r>
+      <w:r>
+        <w:rPr>
+          <w:rFonts w:asciiTheme="majorHAnsi" w:eastAsiaTheme="majorEastAsia" w:hAnsiTheme="majorHAnsi" w:cstheme="majorHAnsi"/>
+          <w:color w:val="3B3B3B"/>
+          <w:sz w:val="22"/>
+          <w:szCs w:val="22"/>
+          <w:shd w:val="clear" w:color="auto" w:fill="FFFFFF"/>
+        </w:rPr>
+        <w:t>Baig, Mirza Waqar</w:t>
+      </w:r>
+      <w:r>
+        <w:rPr>
+          <w:rFonts w:asciiTheme="majorHAnsi" w:eastAsiaTheme="majorEastAsia" w:hAnsiTheme="majorHAnsi" w:cstheme="majorHAnsi"/>
+          <w:color w:val="3B3B3B"/>
+          <w:sz w:val="22"/>
+          <w:szCs w:val="22"/>
+          <w:shd w:val="clear" w:color="auto" w:fill="FFFFFF"/>
+        </w:rPr>
+        <w:t xml:space="preserve">] designs agent as ellipses that have a sense of the environment and plan their own path ahead of time to avoid agent collisions. Unfortunately, the output of simulation lacks realism and flexibility. Since it does not involve complex behaviors such as allowing agents to move in and out of different group or queues based on agent’s desire, agents who have planned a path ahead of time might end up in the </w:t>
+      </w:r>
+      <w:r>
+        <w:rPr>
+          <w:rFonts w:asciiTheme="majorHAnsi" w:eastAsiaTheme="majorEastAsia" w:hAnsiTheme="majorHAnsi" w:cstheme="majorHAnsi"/>
+          <w:color w:val="3B3B3B"/>
+          <w:sz w:val="22"/>
+          <w:szCs w:val="22"/>
+          <w:shd w:val="clear" w:color="auto" w:fill="FFFFFF"/>
+        </w:rPr>
+        <w:lastRenderedPageBreak/>
+        <w:t>longest waiting line without. However, in reality, people do not just stay in their waiting line once they choose it, they might need to change waiting lines if there is a better option.</w:t>
+      </w:r>
+    </w:p>
+    <w:p>
+      <w:pPr>
+        <w:rPr>
+          <w:rFonts w:asciiTheme="majorHAnsi" w:eastAsiaTheme="majorEastAsia" w:hAnsiTheme="majorHAnsi" w:cstheme="majorHAnsi"/>
+          <w:color w:val="3B3B3B"/>
+          <w:sz w:val="22"/>
+          <w:szCs w:val="22"/>
+          <w:shd w:val="clear" w:color="auto" w:fill="FFFFFF"/>
+        </w:rPr>
+      </w:pPr>
+      <w:r>
+        <w:rPr>
+          <w:rFonts w:asciiTheme="majorHAnsi" w:eastAsiaTheme="majorEastAsia" w:hAnsiTheme="majorHAnsi" w:cstheme="majorHAnsi"/>
+          <w:color w:val="3B3B3B"/>
+          <w:sz w:val="22"/>
+          <w:szCs w:val="22"/>
+          <w:shd w:val="clear" w:color="auto" w:fill="FFFFFF"/>
+        </w:rPr>
+        <w:t>[Realistic Modeling of Agents in Crowd Simulation: …</w:t>
+      </w:r>
+      <w:r>
+        <w:rPr>
+          <w:rFonts w:asciiTheme="majorHAnsi" w:eastAsiaTheme="majorEastAsia" w:hAnsiTheme="majorHAnsi" w:cstheme="majorHAnsi"/>
+          <w:i/>
+          <w:iCs/>
+          <w:color w:val="3B3B3B"/>
+          <w:sz w:val="22"/>
+          <w:szCs w:val="22"/>
+          <w:shd w:val="clear" w:color="auto" w:fill="FFFFFF"/>
+        </w:rPr>
+        <w:t>Path planning for collision avoidance…</w:t>
+      </w:r>
+      <w:r>
+        <w:rPr>
+          <w:rFonts w:asciiTheme="majorHAnsi" w:eastAsiaTheme="majorEastAsia" w:hAnsiTheme="majorHAnsi" w:cstheme="majorHAnsi" w:hint="eastAsia"/>
+          <w:i/>
+          <w:iCs/>
+          <w:color w:val="3B3B3B"/>
+          <w:sz w:val="22"/>
+          <w:szCs w:val="22"/>
+          <w:shd w:val="clear" w:color="auto" w:fill="FFFFFF"/>
+        </w:rPr>
+        <w:t xml:space="preserve"> </w:t>
+      </w:r>
+      <w:r>
+        <w:rPr>
+          <w:rFonts w:asciiTheme="majorHAnsi" w:eastAsiaTheme="majorEastAsia" w:hAnsiTheme="majorHAnsi" w:cstheme="majorHAnsi" w:hint="eastAsia"/>
+          <w:color w:val="3B3B3B"/>
+          <w:sz w:val="22"/>
+          <w:szCs w:val="22"/>
+          <w:shd w:val="clear" w:color="auto" w:fill="FFFFFF"/>
+        </w:rPr>
+        <w:t>do</w:t>
+      </w:r>
+      <w:r>
+        <w:rPr>
+          <w:rFonts w:asciiTheme="majorHAnsi" w:eastAsiaTheme="majorEastAsia" w:hAnsiTheme="majorHAnsi" w:cstheme="majorHAnsi"/>
+          <w:color w:val="3B3B3B"/>
+          <w:sz w:val="22"/>
+          <w:szCs w:val="22"/>
+          <w:shd w:val="clear" w:color="auto" w:fill="FFFFFF"/>
+        </w:rPr>
+        <w:t xml:space="preserve"> I need to mention about the lower level approach?]</w:t>
       </w:r>
     </w:p>
     <w:p>
@@ -2433,7 +2598,27 @@
           <w:szCs w:val="22"/>
           <w:shd w:val="clear" w:color="auto" w:fill="FFFFFF"/>
         </w:rPr>
-        <w:t>[3] Baig, Mirza Waqar, et al. "Realistic modeling of agents in crowd simulations." 2014 5th International</w:t>
+        <w:t>[</w:t>
+      </w:r>
+      <w:r>
+        <w:rPr>
+          <w:rFonts w:asciiTheme="majorHAnsi" w:eastAsiaTheme="majorEastAsia" w:hAnsiTheme="majorHAnsi" w:cstheme="majorHAnsi"/>
+          <w:color w:val="3B3B3B"/>
+          <w:sz w:val="22"/>
+          <w:szCs w:val="22"/>
+          <w:shd w:val="clear" w:color="auto" w:fill="FFFFFF"/>
+        </w:rPr>
+        <w:t>Baig, Mirza Waqar</w:t>
+      </w:r>
+      <w:r>
+        <w:rPr>
+          <w:rFonts w:asciiTheme="majorHAnsi" w:eastAsiaTheme="majorEastAsia" w:hAnsiTheme="majorHAnsi" w:cstheme="majorHAnsi"/>
+          <w:color w:val="3B3B3B"/>
+          <w:sz w:val="22"/>
+          <w:szCs w:val="22"/>
+          <w:shd w:val="clear" w:color="auto" w:fill="FFFFFF"/>
+        </w:rPr>
+        <w:t>] Baig, Mirza Waqar, et al. "Realistic modeling of agents in crowd simulations." 2014 5th International</w:t>
       </w:r>
       <w:r>
         <w:rPr>

</xml_diff>

<commit_message>
Oct 26, 2019 Update
</commit_message>
<xml_diff>
--- a/Peper/Crowd Simulation Paper.docx
+++ b/Peper/Crowd Simulation Paper.docx
@@ -108,7 +108,7 @@
         </w:rPr>
         <w:t xml:space="preserve">(Reference: </w:t>
       </w:r>
-      <w:hyperlink r:id="rId4" w:history="1">
+      <w:hyperlink r:id="rId6" w:history="1">
         <w:r>
           <w:rPr>
             <w:rFonts w:asciiTheme="majorHAnsi" w:eastAsiaTheme="majorEastAsia" w:hAnsiTheme="majorHAnsi" w:cstheme="majorHAnsi"/>
@@ -214,7 +214,7 @@
         </w:rPr>
         <w:t>(</w:t>
       </w:r>
-      <w:hyperlink r:id="rId5" w:tooltip="Motion and path planning research website" w:history="1">
+      <w:hyperlink r:id="rId7" w:tooltip="Motion and path planning research website" w:history="1">
         <w:r>
           <w:rPr>
             <w:rFonts w:asciiTheme="majorHAnsi" w:eastAsiaTheme="majorEastAsia" w:hAnsiTheme="majorHAnsi" w:cstheme="majorHAnsi"/>
@@ -267,7 +267,7 @@
         </w:rPr>
         <w:t xml:space="preserve">(Reference: </w:t>
       </w:r>
-      <w:hyperlink r:id="rId6" w:history="1">
+      <w:hyperlink r:id="rId8" w:history="1">
         <w:r>
           <w:rPr>
             <w:rFonts w:asciiTheme="majorHAnsi" w:eastAsiaTheme="majorEastAsia" w:hAnsiTheme="majorHAnsi" w:cstheme="majorHAnsi"/>
@@ -2065,19 +2065,7 @@
           <w:szCs w:val="22"/>
           <w:shd w:val="clear" w:color="auto" w:fill="FFFFFF"/>
         </w:rPr>
-        <w:t>nique such as agent based modeling which model the situation comprised of individual agent into simulations and making decision based on the situation agent dealing with could successfully allow agents behave as pedestrians in the simulation</w:t>
-      </w:r>
-      <w:bookmarkStart w:id="0" w:name="_GoBack"/>
-      <w:bookmarkEnd w:id="0"/>
-      <w:r>
-        <w:rPr>
-          <w:rFonts w:asciiTheme="majorHAnsi" w:eastAsiaTheme="majorEastAsia" w:hAnsiTheme="majorHAnsi" w:cstheme="majorHAnsi"/>
-          <w:color w:val="3B3B3B"/>
-          <w:sz w:val="22"/>
-          <w:szCs w:val="22"/>
-          <w:shd w:val="clear" w:color="auto" w:fill="FFFFFF"/>
-        </w:rPr>
-        <w:t>.</w:t>
+        <w:t>nique such as agent based modeling which model the situation comprised of individual agent into simulations and making decision based on the situation agent dealing with could successfully allow agents behave as pedestrians in the simulation.</w:t>
       </w:r>
       <w:r>
         <w:rPr>
@@ -2221,12 +2209,601 @@
       <w:pPr>
         <w:rPr>
           <w:rFonts w:asciiTheme="majorHAnsi" w:eastAsiaTheme="majorEastAsia" w:hAnsiTheme="majorHAnsi" w:cstheme="majorHAnsi"/>
-          <w:color w:val="3B3B3B"/>
-          <w:sz w:val="22"/>
-          <w:szCs w:val="22"/>
-          <w:shd w:val="clear" w:color="auto" w:fill="FFFFFF"/>
-        </w:rPr>
-      </w:pPr>
+          <w:b/>
+          <w:bCs/>
+          <w:color w:val="3B3B3B"/>
+          <w:sz w:val="22"/>
+          <w:szCs w:val="22"/>
+          <w:shd w:val="clear" w:color="auto" w:fill="FFFFFF"/>
+        </w:rPr>
+      </w:pPr>
+      <w:r>
+        <w:rPr>
+          <w:rFonts w:asciiTheme="majorHAnsi" w:eastAsiaTheme="majorEastAsia" w:hAnsiTheme="majorHAnsi" w:cstheme="majorHAnsi" w:hint="eastAsia"/>
+          <w:b/>
+          <w:bCs/>
+          <w:color w:val="3B3B3B"/>
+          <w:sz w:val="22"/>
+          <w:szCs w:val="22"/>
+          <w:shd w:val="clear" w:color="auto" w:fill="FFFFFF"/>
+        </w:rPr>
+        <w:t>Related</w:t>
+      </w:r>
+      <w:r>
+        <w:rPr>
+          <w:rFonts w:asciiTheme="majorHAnsi" w:eastAsiaTheme="majorEastAsia" w:hAnsiTheme="majorHAnsi" w:cstheme="majorHAnsi"/>
+          <w:b/>
+          <w:bCs/>
+          <w:color w:val="3B3B3B"/>
+          <w:sz w:val="22"/>
+          <w:szCs w:val="22"/>
+          <w:shd w:val="clear" w:color="auto" w:fill="FFFFFF"/>
+        </w:rPr>
+        <w:t xml:space="preserve"> </w:t>
+      </w:r>
+      <w:r>
+        <w:rPr>
+          <w:rFonts w:asciiTheme="majorHAnsi" w:eastAsiaTheme="majorEastAsia" w:hAnsiTheme="majorHAnsi" w:cstheme="majorHAnsi" w:hint="eastAsia"/>
+          <w:b/>
+          <w:bCs/>
+          <w:color w:val="3B3B3B"/>
+          <w:sz w:val="22"/>
+          <w:szCs w:val="22"/>
+          <w:shd w:val="clear" w:color="auto" w:fill="FFFFFF"/>
+        </w:rPr>
+        <w:t>Work</w:t>
+      </w:r>
+    </w:p>
+    <w:p>
+      <w:pPr>
+        <w:rPr>
+          <w:rFonts w:asciiTheme="majorHAnsi" w:eastAsiaTheme="majorEastAsia" w:hAnsiTheme="majorHAnsi" w:cstheme="majorHAnsi"/>
+          <w:color w:val="3B3B3B"/>
+          <w:sz w:val="22"/>
+          <w:szCs w:val="22"/>
+          <w:shd w:val="clear" w:color="auto" w:fill="FFFFFF"/>
+        </w:rPr>
+      </w:pPr>
+    </w:p>
+    <w:p>
+      <w:pPr>
+        <w:rPr>
+          <w:rFonts w:asciiTheme="majorHAnsi" w:eastAsiaTheme="majorEastAsia" w:hAnsiTheme="majorHAnsi" w:cstheme="majorHAnsi"/>
+          <w:b/>
+          <w:bCs/>
+          <w:color w:val="3B3B3B"/>
+          <w:sz w:val="22"/>
+          <w:szCs w:val="22"/>
+          <w:shd w:val="clear" w:color="auto" w:fill="FFFFFF"/>
+        </w:rPr>
+      </w:pPr>
+      <w:r>
+        <w:rPr>
+          <w:rFonts w:asciiTheme="majorHAnsi" w:eastAsiaTheme="majorEastAsia" w:hAnsiTheme="majorHAnsi" w:cstheme="majorHAnsi"/>
+          <w:b/>
+          <w:bCs/>
+          <w:color w:val="3B3B3B"/>
+          <w:sz w:val="22"/>
+          <w:szCs w:val="22"/>
+          <w:shd w:val="clear" w:color="auto" w:fill="FFFFFF"/>
+        </w:rPr>
+        <w:t>Approach</w:t>
+      </w:r>
+    </w:p>
+    <w:p>
+      <w:pPr>
+        <w:rPr>
+          <w:rFonts w:asciiTheme="majorHAnsi" w:eastAsiaTheme="majorEastAsia" w:hAnsiTheme="majorHAnsi" w:cstheme="majorHAnsi"/>
+          <w:color w:val="3B3B3B"/>
+          <w:sz w:val="22"/>
+          <w:szCs w:val="22"/>
+          <w:shd w:val="clear" w:color="auto" w:fill="FFFFFF"/>
+        </w:rPr>
+      </w:pPr>
+      <w:r>
+        <w:rPr>
+          <w:rFonts w:asciiTheme="majorHAnsi" w:eastAsiaTheme="majorEastAsia" w:hAnsiTheme="majorHAnsi" w:cstheme="majorHAnsi"/>
+          <w:color w:val="3B3B3B"/>
+          <w:sz w:val="22"/>
+          <w:szCs w:val="22"/>
+          <w:shd w:val="clear" w:color="auto" w:fill="FFFFFF"/>
+        </w:rPr>
+        <w:t xml:space="preserve">Before we dive into our approach, we need to </w:t>
+      </w:r>
+      <w:r>
+        <w:rPr>
+          <w:rFonts w:asciiTheme="majorHAnsi" w:eastAsiaTheme="majorEastAsia" w:hAnsiTheme="majorHAnsi" w:cstheme="majorHAnsi"/>
+          <w:color w:val="3B3B3B"/>
+          <w:sz w:val="22"/>
+          <w:szCs w:val="22"/>
+          <w:shd w:val="clear" w:color="auto" w:fill="FFFFFF"/>
+        </w:rPr>
+        <w:t>finish</w:t>
+      </w:r>
+      <w:r>
+        <w:rPr>
+          <w:rFonts w:asciiTheme="majorHAnsi" w:eastAsiaTheme="majorEastAsia" w:hAnsiTheme="majorHAnsi" w:cstheme="majorHAnsi"/>
+          <w:color w:val="3B3B3B"/>
+          <w:sz w:val="22"/>
+          <w:szCs w:val="22"/>
+          <w:shd w:val="clear" w:color="auto" w:fill="FFFFFF"/>
+        </w:rPr>
+        <w:t xml:space="preserve"> our simulation setup: </w:t>
+      </w:r>
+      <w:r>
+        <w:rPr>
+          <w:rFonts w:asciiTheme="majorHAnsi" w:eastAsiaTheme="majorEastAsia" w:hAnsiTheme="majorHAnsi" w:cstheme="majorHAnsi"/>
+          <w:color w:val="3B3B3B"/>
+          <w:sz w:val="22"/>
+          <w:szCs w:val="22"/>
+          <w:shd w:val="clear" w:color="auto" w:fill="FFFFFF"/>
+        </w:rPr>
+        <w:t>various</w:t>
+      </w:r>
+      <w:r>
+        <w:rPr>
+          <w:rFonts w:asciiTheme="majorHAnsi" w:eastAsiaTheme="majorEastAsia" w:hAnsiTheme="majorHAnsi" w:cstheme="majorHAnsi"/>
+          <w:color w:val="3B3B3B"/>
+          <w:sz w:val="22"/>
+          <w:szCs w:val="22"/>
+          <w:shd w:val="clear" w:color="auto" w:fill="FFFFFF"/>
+        </w:rPr>
+        <w:t xml:space="preserve"> agents</w:t>
+      </w:r>
+      <w:r>
+        <w:rPr>
+          <w:rFonts w:asciiTheme="majorHAnsi" w:eastAsiaTheme="majorEastAsia" w:hAnsiTheme="majorHAnsi" w:cstheme="majorHAnsi"/>
+          <w:color w:val="3B3B3B"/>
+          <w:sz w:val="22"/>
+          <w:szCs w:val="22"/>
+          <w:shd w:val="clear" w:color="auto" w:fill="FFFFFF"/>
+        </w:rPr>
+        <w:t xml:space="preserve"> in the scene could</w:t>
+      </w:r>
+      <w:r>
+        <w:rPr>
+          <w:rFonts w:asciiTheme="majorHAnsi" w:eastAsiaTheme="majorEastAsia" w:hAnsiTheme="majorHAnsi" w:cstheme="majorHAnsi"/>
+          <w:color w:val="3B3B3B"/>
+          <w:sz w:val="22"/>
+          <w:szCs w:val="22"/>
+          <w:shd w:val="clear" w:color="auto" w:fill="FFFFFF"/>
+        </w:rPr>
+        <w:t xml:space="preserve"> </w:t>
+      </w:r>
+      <w:r>
+        <w:rPr>
+          <w:rFonts w:asciiTheme="majorHAnsi" w:eastAsiaTheme="majorEastAsia" w:hAnsiTheme="majorHAnsi" w:cstheme="majorHAnsi"/>
+          <w:color w:val="3B3B3B"/>
+          <w:sz w:val="22"/>
+          <w:szCs w:val="22"/>
+          <w:shd w:val="clear" w:color="auto" w:fill="FFFFFF"/>
+        </w:rPr>
+        <w:t xml:space="preserve">achieve features such as </w:t>
+      </w:r>
+      <w:r>
+        <w:rPr>
+          <w:rFonts w:asciiTheme="majorHAnsi" w:eastAsiaTheme="majorEastAsia" w:hAnsiTheme="majorHAnsi" w:cstheme="majorHAnsi"/>
+          <w:color w:val="3B3B3B"/>
+          <w:sz w:val="22"/>
+          <w:szCs w:val="22"/>
+          <w:shd w:val="clear" w:color="auto" w:fill="FFFFFF"/>
+        </w:rPr>
+        <w:t>interaction</w:t>
+      </w:r>
+      <w:r>
+        <w:rPr>
+          <w:rFonts w:asciiTheme="majorHAnsi" w:eastAsiaTheme="majorEastAsia" w:hAnsiTheme="majorHAnsi" w:cstheme="majorHAnsi"/>
+          <w:color w:val="3B3B3B"/>
+          <w:sz w:val="22"/>
+          <w:szCs w:val="22"/>
+          <w:shd w:val="clear" w:color="auto" w:fill="FFFFFF"/>
+        </w:rPr>
+        <w:t xml:space="preserve">, </w:t>
+      </w:r>
+      <w:r>
+        <w:rPr>
+          <w:rFonts w:asciiTheme="majorHAnsi" w:eastAsiaTheme="majorEastAsia" w:hAnsiTheme="majorHAnsi" w:cstheme="majorHAnsi"/>
+          <w:color w:val="3B3B3B"/>
+          <w:sz w:val="22"/>
+          <w:szCs w:val="22"/>
+          <w:shd w:val="clear" w:color="auto" w:fill="FFFFFF"/>
+        </w:rPr>
+        <w:t>navigat</w:t>
+      </w:r>
+      <w:r>
+        <w:rPr>
+          <w:rFonts w:asciiTheme="majorHAnsi" w:eastAsiaTheme="majorEastAsia" w:hAnsiTheme="majorHAnsi" w:cstheme="majorHAnsi"/>
+          <w:color w:val="3B3B3B"/>
+          <w:sz w:val="22"/>
+          <w:szCs w:val="22"/>
+          <w:shd w:val="clear" w:color="auto" w:fill="FFFFFF"/>
+        </w:rPr>
+        <w:t>ion</w:t>
+      </w:r>
+      <w:r>
+        <w:rPr>
+          <w:rFonts w:asciiTheme="majorHAnsi" w:eastAsiaTheme="majorEastAsia" w:hAnsiTheme="majorHAnsi" w:cstheme="majorHAnsi"/>
+          <w:color w:val="3B3B3B"/>
+          <w:sz w:val="22"/>
+          <w:szCs w:val="22"/>
+          <w:shd w:val="clear" w:color="auto" w:fill="FFFFFF"/>
+        </w:rPr>
+        <w:t>,</w:t>
+      </w:r>
+      <w:r>
+        <w:rPr>
+          <w:rFonts w:asciiTheme="majorHAnsi" w:eastAsiaTheme="majorEastAsia" w:hAnsiTheme="majorHAnsi" w:cstheme="majorHAnsi"/>
+          <w:color w:val="3B3B3B"/>
+          <w:sz w:val="22"/>
+          <w:szCs w:val="22"/>
+          <w:shd w:val="clear" w:color="auto" w:fill="FFFFFF"/>
+        </w:rPr>
+        <w:t xml:space="preserve"> </w:t>
+      </w:r>
+      <w:r>
+        <w:rPr>
+          <w:rFonts w:asciiTheme="majorHAnsi" w:eastAsiaTheme="majorEastAsia" w:hAnsiTheme="majorHAnsi" w:cstheme="majorHAnsi"/>
+          <w:color w:val="3B3B3B"/>
+          <w:sz w:val="22"/>
+          <w:szCs w:val="22"/>
+          <w:shd w:val="clear" w:color="auto" w:fill="FFFFFF"/>
+        </w:rPr>
+        <w:t>perception</w:t>
+      </w:r>
+      <w:r>
+        <w:rPr>
+          <w:rFonts w:asciiTheme="majorHAnsi" w:eastAsiaTheme="majorEastAsia" w:hAnsiTheme="majorHAnsi" w:cstheme="majorHAnsi"/>
+          <w:color w:val="3B3B3B"/>
+          <w:sz w:val="22"/>
+          <w:szCs w:val="22"/>
+          <w:shd w:val="clear" w:color="auto" w:fill="FFFFFF"/>
+        </w:rPr>
+        <w:t xml:space="preserve"> and optimization</w:t>
+      </w:r>
+      <w:r>
+        <w:rPr>
+          <w:rFonts w:asciiTheme="majorHAnsi" w:eastAsiaTheme="majorEastAsia" w:hAnsiTheme="majorHAnsi" w:cstheme="majorHAnsi"/>
+          <w:color w:val="3B3B3B"/>
+          <w:sz w:val="22"/>
+          <w:szCs w:val="22"/>
+          <w:shd w:val="clear" w:color="auto" w:fill="FFFFFF"/>
+        </w:rPr>
+        <w:t>; a</w:t>
+      </w:r>
+      <w:r>
+        <w:rPr>
+          <w:rFonts w:asciiTheme="majorHAnsi" w:eastAsiaTheme="majorEastAsia" w:hAnsiTheme="majorHAnsi" w:cstheme="majorHAnsi"/>
+          <w:color w:val="3B3B3B"/>
+          <w:sz w:val="22"/>
+          <w:szCs w:val="22"/>
+          <w:shd w:val="clear" w:color="auto" w:fill="FFFFFF"/>
+        </w:rPr>
+        <w:t>gents walk in the virtual</w:t>
+      </w:r>
+      <w:r>
+        <w:rPr>
+          <w:rFonts w:asciiTheme="majorHAnsi" w:eastAsiaTheme="majorEastAsia" w:hAnsiTheme="majorHAnsi" w:cstheme="majorHAnsi"/>
+          <w:color w:val="3B3B3B"/>
+          <w:sz w:val="22"/>
+          <w:szCs w:val="22"/>
+          <w:shd w:val="clear" w:color="auto" w:fill="FFFFFF"/>
+        </w:rPr>
+        <w:t xml:space="preserve"> two-dimensional plane</w:t>
+      </w:r>
+      <w:r>
+        <w:rPr>
+          <w:rFonts w:asciiTheme="majorHAnsi" w:eastAsiaTheme="majorEastAsia" w:hAnsiTheme="majorHAnsi" w:cstheme="majorHAnsi"/>
+          <w:color w:val="3B3B3B"/>
+          <w:sz w:val="22"/>
+          <w:szCs w:val="22"/>
+          <w:shd w:val="clear" w:color="auto" w:fill="FFFFFF"/>
+        </w:rPr>
+        <w:t xml:space="preserve"> which </w:t>
+      </w:r>
+      <w:r>
+        <w:rPr>
+          <w:rFonts w:asciiTheme="majorHAnsi" w:eastAsiaTheme="majorEastAsia" w:hAnsiTheme="majorHAnsi" w:cstheme="majorHAnsi"/>
+          <w:color w:val="3B3B3B"/>
+          <w:sz w:val="22"/>
+          <w:szCs w:val="22"/>
+          <w:shd w:val="clear" w:color="auto" w:fill="FFFFFF"/>
+        </w:rPr>
+        <w:t>is represented as</w:t>
+      </w:r>
+      <w:r>
+        <w:rPr>
+          <w:rFonts w:asciiTheme="majorHAnsi" w:eastAsiaTheme="majorEastAsia" w:hAnsiTheme="majorHAnsi" w:cstheme="majorHAnsi"/>
+          <w:color w:val="3B3B3B"/>
+          <w:sz w:val="22"/>
+          <w:szCs w:val="22"/>
+          <w:shd w:val="clear" w:color="auto" w:fill="FFFFFF"/>
+        </w:rPr>
+        <w:t xml:space="preserve"> the environment</w:t>
+      </w:r>
+      <w:r>
+        <w:rPr>
+          <w:rFonts w:asciiTheme="majorHAnsi" w:eastAsiaTheme="majorEastAsia" w:hAnsiTheme="majorHAnsi" w:cstheme="majorHAnsi"/>
+          <w:color w:val="3B3B3B"/>
+          <w:sz w:val="22"/>
+          <w:szCs w:val="22"/>
+          <w:shd w:val="clear" w:color="auto" w:fill="FFFFFF"/>
+        </w:rPr>
+        <w:t xml:space="preserve">; </w:t>
+      </w:r>
+      <w:r>
+        <w:rPr>
+          <w:rFonts w:asciiTheme="majorHAnsi" w:eastAsiaTheme="majorEastAsia" w:hAnsiTheme="majorHAnsi" w:cstheme="majorHAnsi"/>
+          <w:color w:val="3B3B3B"/>
+          <w:sz w:val="22"/>
+          <w:szCs w:val="22"/>
+          <w:shd w:val="clear" w:color="auto" w:fill="FFFFFF"/>
+        </w:rPr>
+        <w:t>time is counting, for each time a new velocity vector is calculated</w:t>
+      </w:r>
+      <w:r>
+        <w:rPr>
+          <w:rFonts w:asciiTheme="majorHAnsi" w:eastAsiaTheme="majorEastAsia" w:hAnsiTheme="majorHAnsi" w:cstheme="majorHAnsi"/>
+          <w:color w:val="3B3B3B"/>
+          <w:sz w:val="22"/>
+          <w:szCs w:val="22"/>
+          <w:shd w:val="clear" w:color="auto" w:fill="FFFFFF"/>
+        </w:rPr>
+        <w:t xml:space="preserve">, each agent’s next position is updated for </w:t>
+      </w:r>
+      <w:bookmarkStart w:id="0" w:name="_GoBack"/>
+      <w:bookmarkEnd w:id="0"/>
+      <w:r>
+        <w:rPr>
+          <w:rFonts w:asciiTheme="majorHAnsi" w:eastAsiaTheme="majorEastAsia" w:hAnsiTheme="majorHAnsi" w:cstheme="majorHAnsi"/>
+          <w:color w:val="3B3B3B"/>
+          <w:sz w:val="22"/>
+          <w:szCs w:val="22"/>
+          <w:shd w:val="clear" w:color="auto" w:fill="FFFFFF"/>
+        </w:rPr>
+        <w:t>each frame</w:t>
+      </w:r>
+      <w:r>
+        <w:rPr>
+          <w:rFonts w:asciiTheme="majorHAnsi" w:eastAsiaTheme="majorEastAsia" w:hAnsiTheme="majorHAnsi" w:cstheme="majorHAnsi"/>
+          <w:color w:val="3B3B3B"/>
+          <w:sz w:val="22"/>
+          <w:szCs w:val="22"/>
+          <w:shd w:val="clear" w:color="auto" w:fill="FFFFFF"/>
+        </w:rPr>
+        <w:t xml:space="preserve">. Our approach is based </w:t>
+      </w:r>
+      <w:r>
+        <w:rPr>
+          <w:rFonts w:asciiTheme="majorHAnsi" w:eastAsiaTheme="majorEastAsia" w:hAnsiTheme="majorHAnsi" w:cstheme="majorHAnsi"/>
+          <w:color w:val="3B3B3B"/>
+          <w:sz w:val="22"/>
+          <w:szCs w:val="22"/>
+          <w:shd w:val="clear" w:color="auto" w:fill="FFFFFF"/>
+        </w:rPr>
+        <w:t>upon</w:t>
+      </w:r>
+      <w:r>
+        <w:rPr>
+          <w:rFonts w:asciiTheme="majorHAnsi" w:eastAsiaTheme="majorEastAsia" w:hAnsiTheme="majorHAnsi" w:cstheme="majorHAnsi"/>
+          <w:color w:val="3B3B3B"/>
+          <w:sz w:val="22"/>
+          <w:szCs w:val="22"/>
+          <w:shd w:val="clear" w:color="auto" w:fill="FFFFFF"/>
+        </w:rPr>
+        <w:t xml:space="preserve"> the work of </w:t>
+      </w:r>
+      <w:r>
+        <w:rPr>
+          <w:rFonts w:asciiTheme="majorHAnsi" w:eastAsiaTheme="majorEastAsia" w:hAnsiTheme="majorHAnsi" w:cstheme="majorHAnsi"/>
+          <w:color w:val="3B3B3B"/>
+          <w:sz w:val="22"/>
+          <w:szCs w:val="22"/>
+          <w:shd w:val="clear" w:color="auto" w:fill="FFFFFF"/>
+        </w:rPr>
+        <w:t>an Open Source Applicatio</w:t>
+      </w:r>
+      <w:r>
+        <w:rPr>
+          <w:rFonts w:asciiTheme="majorHAnsi" w:eastAsiaTheme="majorEastAsia" w:hAnsiTheme="majorHAnsi" w:cstheme="majorHAnsi"/>
+          <w:color w:val="3B3B3B"/>
+          <w:sz w:val="22"/>
+          <w:szCs w:val="22"/>
+          <w:shd w:val="clear" w:color="auto" w:fill="FFFFFF"/>
+        </w:rPr>
+        <w:t>n</w:t>
+      </w:r>
+      <w:r>
+        <w:rPr>
+          <w:rFonts w:asciiTheme="majorHAnsi" w:eastAsiaTheme="majorEastAsia" w:hAnsiTheme="majorHAnsi" w:cstheme="majorHAnsi"/>
+          <w:color w:val="3B3B3B"/>
+          <w:sz w:val="22"/>
+          <w:szCs w:val="22"/>
+          <w:shd w:val="clear" w:color="auto" w:fill="FFFFFF"/>
+        </w:rPr>
+        <w:t xml:space="preserve"> [</w:t>
+      </w:r>
+      <w:r>
+        <w:rPr>
+          <w:rFonts w:asciiTheme="majorHAnsi" w:eastAsiaTheme="majorEastAsia" w:hAnsiTheme="majorHAnsi" w:cstheme="majorHAnsi"/>
+          <w:color w:val="3B3B3B"/>
+          <w:sz w:val="22"/>
+          <w:szCs w:val="22"/>
+          <w:shd w:val="clear" w:color="auto" w:fill="FFFFFF"/>
+        </w:rPr>
+        <w:t>##</w:t>
+      </w:r>
+      <w:r>
+        <w:rPr>
+          <w:rFonts w:asciiTheme="majorHAnsi" w:eastAsiaTheme="majorEastAsia" w:hAnsiTheme="majorHAnsi" w:cstheme="majorHAnsi"/>
+          <w:i/>
+          <w:iCs/>
+          <w:color w:val="3B3B3B"/>
+          <w:sz w:val="22"/>
+          <w:szCs w:val="22"/>
+          <w:shd w:val="clear" w:color="auto" w:fill="FFFFFF"/>
+        </w:rPr>
+        <w:t>open source app link</w:t>
+      </w:r>
+      <w:r>
+        <w:rPr>
+          <w:rFonts w:asciiTheme="majorHAnsi" w:eastAsiaTheme="majorEastAsia" w:hAnsiTheme="majorHAnsi" w:cstheme="majorHAnsi"/>
+          <w:color w:val="3B3B3B"/>
+          <w:sz w:val="22"/>
+          <w:szCs w:val="22"/>
+          <w:shd w:val="clear" w:color="auto" w:fill="FFFFFF"/>
+        </w:rPr>
+        <w:t>##</w:t>
+      </w:r>
+      <w:r>
+        <w:rPr>
+          <w:rFonts w:asciiTheme="majorHAnsi" w:eastAsiaTheme="majorEastAsia" w:hAnsiTheme="majorHAnsi" w:cstheme="majorHAnsi"/>
+          <w:color w:val="3B3B3B"/>
+          <w:sz w:val="22"/>
+          <w:szCs w:val="22"/>
+          <w:shd w:val="clear" w:color="auto" w:fill="FFFFFF"/>
+        </w:rPr>
+        <w:t xml:space="preserve">]; summarizing the </w:t>
+      </w:r>
+      <w:r>
+        <w:rPr>
+          <w:rFonts w:asciiTheme="majorHAnsi" w:eastAsiaTheme="majorEastAsia" w:hAnsiTheme="majorHAnsi" w:cstheme="majorHAnsi"/>
+          <w:color w:val="3B3B3B"/>
+          <w:sz w:val="22"/>
+          <w:szCs w:val="22"/>
+          <w:shd w:val="clear" w:color="auto" w:fill="FFFFFF"/>
+        </w:rPr>
+        <w:t xml:space="preserve">Open source application’s </w:t>
+      </w:r>
+      <w:r>
+        <w:rPr>
+          <w:rFonts w:asciiTheme="majorHAnsi" w:eastAsiaTheme="majorEastAsia" w:hAnsiTheme="majorHAnsi" w:cstheme="majorHAnsi"/>
+          <w:color w:val="3B3B3B"/>
+          <w:sz w:val="22"/>
+          <w:szCs w:val="22"/>
+          <w:shd w:val="clear" w:color="auto" w:fill="FFFFFF"/>
+        </w:rPr>
+        <w:t xml:space="preserve">algorithm, which consists of </w:t>
+      </w:r>
+      <w:r>
+        <w:rPr>
+          <w:rFonts w:asciiTheme="majorHAnsi" w:eastAsiaTheme="majorEastAsia" w:hAnsiTheme="majorHAnsi" w:cstheme="majorHAnsi"/>
+          <w:color w:val="3B3B3B"/>
+          <w:sz w:val="22"/>
+          <w:szCs w:val="22"/>
+          <w:shd w:val="clear" w:color="auto" w:fill="FFFFFF"/>
+        </w:rPr>
+        <w:t>the following</w:t>
+      </w:r>
+      <w:r>
+        <w:rPr>
+          <w:rFonts w:asciiTheme="majorHAnsi" w:eastAsiaTheme="majorEastAsia" w:hAnsiTheme="majorHAnsi" w:cstheme="majorHAnsi"/>
+          <w:color w:val="3B3B3B"/>
+          <w:sz w:val="22"/>
+          <w:szCs w:val="22"/>
+          <w:shd w:val="clear" w:color="auto" w:fill="FFFFFF"/>
+        </w:rPr>
+        <w:t xml:space="preserve"> main steps in which </w:t>
+      </w:r>
+      <w:r>
+        <w:rPr>
+          <w:rFonts w:asciiTheme="majorHAnsi" w:eastAsiaTheme="majorEastAsia" w:hAnsiTheme="majorHAnsi" w:cstheme="majorHAnsi"/>
+          <w:color w:val="3B3B3B"/>
+          <w:sz w:val="22"/>
+          <w:szCs w:val="22"/>
+          <w:shd w:val="clear" w:color="auto" w:fill="FFFFFF"/>
+        </w:rPr>
+        <w:t>are</w:t>
+      </w:r>
+      <w:r>
+        <w:rPr>
+          <w:rFonts w:asciiTheme="majorHAnsi" w:eastAsiaTheme="majorEastAsia" w:hAnsiTheme="majorHAnsi" w:cstheme="majorHAnsi"/>
+          <w:color w:val="3B3B3B"/>
+          <w:sz w:val="22"/>
+          <w:szCs w:val="22"/>
+          <w:shd w:val="clear" w:color="auto" w:fill="FFFFFF"/>
+        </w:rPr>
+        <w:t xml:space="preserve"> agent</w:t>
+      </w:r>
+      <w:r>
+        <w:rPr>
+          <w:rFonts w:asciiTheme="majorHAnsi" w:eastAsiaTheme="majorEastAsia" w:hAnsiTheme="majorHAnsi" w:cstheme="majorHAnsi"/>
+          <w:color w:val="3B3B3B"/>
+          <w:sz w:val="22"/>
+          <w:szCs w:val="22"/>
+          <w:shd w:val="clear" w:color="auto" w:fill="FFFFFF"/>
+        </w:rPr>
+        <w:t>s could avoid static obstacle collision,</w:t>
+      </w:r>
+      <w:r>
+        <w:rPr>
+          <w:rFonts w:asciiTheme="majorHAnsi" w:eastAsiaTheme="majorEastAsia" w:hAnsiTheme="majorHAnsi" w:cstheme="majorHAnsi"/>
+          <w:color w:val="3B3B3B"/>
+          <w:sz w:val="22"/>
+          <w:szCs w:val="22"/>
+          <w:shd w:val="clear" w:color="auto" w:fill="FFFFFF"/>
+        </w:rPr>
+        <w:t xml:space="preserve"> retrieves other</w:t>
+      </w:r>
+      <w:r>
+        <w:rPr>
+          <w:rFonts w:asciiTheme="majorHAnsi" w:eastAsiaTheme="majorEastAsia" w:hAnsiTheme="majorHAnsi" w:cstheme="majorHAnsi"/>
+          <w:color w:val="3B3B3B"/>
+          <w:sz w:val="22"/>
+          <w:szCs w:val="22"/>
+          <w:shd w:val="clear" w:color="auto" w:fill="FFFFFF"/>
+        </w:rPr>
+        <w:t xml:space="preserve"> agents’</w:t>
+      </w:r>
+      <w:r>
+        <w:rPr>
+          <w:rFonts w:asciiTheme="majorHAnsi" w:eastAsiaTheme="majorEastAsia" w:hAnsiTheme="majorHAnsi" w:cstheme="majorHAnsi"/>
+          <w:color w:val="3B3B3B"/>
+          <w:sz w:val="22"/>
+          <w:szCs w:val="22"/>
+          <w:shd w:val="clear" w:color="auto" w:fill="FFFFFF"/>
+        </w:rPr>
+        <w:t xml:space="preserve"> collision</w:t>
+      </w:r>
+      <w:r>
+        <w:rPr>
+          <w:rFonts w:asciiTheme="majorHAnsi" w:eastAsiaTheme="majorEastAsia" w:hAnsiTheme="majorHAnsi" w:cstheme="majorHAnsi"/>
+          <w:color w:val="3B3B3B"/>
+          <w:sz w:val="22"/>
+          <w:szCs w:val="22"/>
+          <w:shd w:val="clear" w:color="auto" w:fill="FFFFFF"/>
+        </w:rPr>
+        <w:t>s and navigate to the desired destination</w:t>
+      </w:r>
+      <w:r>
+        <w:rPr>
+          <w:rFonts w:asciiTheme="majorHAnsi" w:eastAsiaTheme="majorEastAsia" w:hAnsiTheme="majorHAnsi" w:cstheme="majorHAnsi"/>
+          <w:color w:val="3B3B3B"/>
+          <w:sz w:val="22"/>
+          <w:szCs w:val="22"/>
+          <w:shd w:val="clear" w:color="auto" w:fill="FFFFFF"/>
+        </w:rPr>
+        <w:t xml:space="preserve">. We expand these three stages by increasing social behavior and </w:t>
+      </w:r>
+      <w:r>
+        <w:rPr>
+          <w:rFonts w:asciiTheme="majorHAnsi" w:eastAsiaTheme="majorEastAsia" w:hAnsiTheme="majorHAnsi" w:cstheme="majorHAnsi"/>
+          <w:color w:val="3B3B3B"/>
+          <w:sz w:val="22"/>
+          <w:szCs w:val="22"/>
+          <w:shd w:val="clear" w:color="auto" w:fill="FFFFFF"/>
+        </w:rPr>
+        <w:t>complex queue up behavior patterns</w:t>
+      </w:r>
+      <w:r>
+        <w:rPr>
+          <w:rFonts w:asciiTheme="majorHAnsi" w:eastAsiaTheme="majorEastAsia" w:hAnsiTheme="majorHAnsi" w:cstheme="majorHAnsi"/>
+          <w:color w:val="3B3B3B"/>
+          <w:sz w:val="22"/>
+          <w:szCs w:val="22"/>
+          <w:shd w:val="clear" w:color="auto" w:fill="FFFFFF"/>
+        </w:rPr>
+        <w:t>.</w:t>
+      </w:r>
     </w:p>
     <w:p>
       <w:pPr>
@@ -2636,6 +3213,44 @@
     </w:sectPr>
   </w:body>
 </w:document>
+</file>
+
+<file path=word/endnotes.xml><?xml version="1.0" encoding="utf-8"?>
+<w:endnotes xmlns:wpc="http://schemas.microsoft.com/office/word/2010/wordprocessingCanvas" xmlns:cx="http://schemas.microsoft.com/office/drawing/2014/chartex" xmlns:cx1="http://schemas.microsoft.com/office/drawing/2015/9/8/chartex" xmlns:cx2="http://schemas.microsoft.com/office/drawing/2015/10/21/chartex" xmlns:cx3="http://schemas.microsoft.com/office/drawing/2016/5/9/chartex" xmlns:cx4="http://schemas.microsoft.com/office/drawing/2016/5/10/chartex" xmlns:cx5="http://schemas.microsoft.com/office/drawing/2016/5/11/chartex" xmlns:cx6="http://schemas.microsoft.com/office/drawing/2016/5/12/chartex" xmlns:cx7="http://schemas.microsoft.com/office/drawing/2016/5/13/chartex" xmlns:cx8="http://schemas.microsoft.com/office/drawing/2016/5/14/chartex" xmlns:mc="http://schemas.openxmlformats.org/markup-compatibility/2006" xmlns:aink="http://schemas.microsoft.com/office/drawing/2016/ink" xmlns:am3d="http://schemas.microsoft.com/office/drawing/2017/model3d" xmlns:o="urn:schemas-microsoft-com:office:office" xmlns:r="http://schemas.openxmlformats.org/officeDocument/2006/relationships" xmlns:m="http://schemas.openxmlformats.org/officeDocument/2006/math" xmlns:v="urn:schemas-microsoft-com:vml" xmlns:wp14="http://schemas.microsoft.com/office/word/2010/wordprocessingDrawing" xmlns:wp="http://schemas.openxmlformats.org/drawingml/2006/wordprocessingDrawing" xmlns:w10="urn:schemas-microsoft-com:office:word" xmlns:w="http://schemas.openxmlformats.org/wordprocessingml/2006/main" xmlns:w14="http://schemas.microsoft.com/office/word/2010/wordml" xmlns:w15="http://schemas.microsoft.com/office/word/2012/wordml" xmlns:w16cid="http://schemas.microsoft.com/office/word/2016/wordml/cid" xmlns:w16se="http://schemas.microsoft.com/office/word/2015/wordml/symex" xmlns:wpg="http://schemas.microsoft.com/office/word/2010/wordprocessingGroup" xmlns:wpi="http://schemas.microsoft.com/office/word/2010/wordprocessingInk" xmlns:wne="http://schemas.microsoft.com/office/word/2006/wordml" xmlns:wps="http://schemas.microsoft.com/office/word/2010/wordprocessingShape" mc:Ignorable="w14 w15 w16se w16cid wp14">
+  <w:endnote w:type="separator" w:id="-1">
+    <w:p>
+      <w:r>
+        <w:separator/>
+      </w:r>
+    </w:p>
+  </w:endnote>
+  <w:endnote w:type="continuationSeparator" w:id="0">
+    <w:p>
+      <w:r>
+        <w:continuationSeparator/>
+      </w:r>
+    </w:p>
+  </w:endnote>
+</w:endnotes>
+</file>
+
+<file path=word/footnotes.xml><?xml version="1.0" encoding="utf-8"?>
+<w:footnotes xmlns:wpc="http://schemas.microsoft.com/office/word/2010/wordprocessingCanvas" xmlns:cx="http://schemas.microsoft.com/office/drawing/2014/chartex" xmlns:cx1="http://schemas.microsoft.com/office/drawing/2015/9/8/chartex" xmlns:cx2="http://schemas.microsoft.com/office/drawing/2015/10/21/chartex" xmlns:cx3="http://schemas.microsoft.com/office/drawing/2016/5/9/chartex" xmlns:cx4="http://schemas.microsoft.com/office/drawing/2016/5/10/chartex" xmlns:cx5="http://schemas.microsoft.com/office/drawing/2016/5/11/chartex" xmlns:cx6="http://schemas.microsoft.com/office/drawing/2016/5/12/chartex" xmlns:cx7="http://schemas.microsoft.com/office/drawing/2016/5/13/chartex" xmlns:cx8="http://schemas.microsoft.com/office/drawing/2016/5/14/chartex" xmlns:mc="http://schemas.openxmlformats.org/markup-compatibility/2006" xmlns:aink="http://schemas.microsoft.com/office/drawing/2016/ink" xmlns:am3d="http://schemas.microsoft.com/office/drawing/2017/model3d" xmlns:o="urn:schemas-microsoft-com:office:office" xmlns:r="http://schemas.openxmlformats.org/officeDocument/2006/relationships" xmlns:m="http://schemas.openxmlformats.org/officeDocument/2006/math" xmlns:v="urn:schemas-microsoft-com:vml" xmlns:wp14="http://schemas.microsoft.com/office/word/2010/wordprocessingDrawing" xmlns:wp="http://schemas.openxmlformats.org/drawingml/2006/wordprocessingDrawing" xmlns:w10="urn:schemas-microsoft-com:office:word" xmlns:w="http://schemas.openxmlformats.org/wordprocessingml/2006/main" xmlns:w14="http://schemas.microsoft.com/office/word/2010/wordml" xmlns:w15="http://schemas.microsoft.com/office/word/2012/wordml" xmlns:w16cid="http://schemas.microsoft.com/office/word/2016/wordml/cid" xmlns:w16se="http://schemas.microsoft.com/office/word/2015/wordml/symex" xmlns:wpg="http://schemas.microsoft.com/office/word/2010/wordprocessingGroup" xmlns:wpi="http://schemas.microsoft.com/office/word/2010/wordprocessingInk" xmlns:wne="http://schemas.microsoft.com/office/word/2006/wordml" xmlns:wps="http://schemas.microsoft.com/office/word/2010/wordprocessingShape" mc:Ignorable="w14 w15 w16se w16cid wp14">
+  <w:footnote w:type="separator" w:id="-1">
+    <w:p>
+      <w:r>
+        <w:separator/>
+      </w:r>
+    </w:p>
+  </w:footnote>
+  <w:footnote w:type="continuationSeparator" w:id="0">
+    <w:p>
+      <w:r>
+        <w:continuationSeparator/>
+      </w:r>
+    </w:p>
+  </w:footnote>
+</w:footnotes>
 </file>
 
 <file path=word/styles.xml><?xml version="1.0" encoding="utf-8"?>
@@ -3082,6 +3697,48 @@
       <w:rFonts w:ascii="Times New Roman" w:eastAsia="Times New Roman" w:hAnsi="Times New Roman" w:cs="Times New Roman"/>
     </w:rPr>
   </w:style>
+  <w:style w:type="paragraph" w:styleId="Header">
+    <w:name w:val="header"/>
+    <w:basedOn w:val="Normal"/>
+    <w:link w:val="HeaderChar"/>
+    <w:uiPriority w:val="99"/>
+    <w:unhideWhenUsed/>
+    <w:rsid w:val="005C1C69"/>
+    <w:pPr>
+      <w:tabs>
+        <w:tab w:val="center" w:pos="4680"/>
+        <w:tab w:val="right" w:pos="9360"/>
+      </w:tabs>
+    </w:pPr>
+  </w:style>
+  <w:style w:type="character" w:customStyle="1" w:styleId="HeaderChar">
+    <w:name w:val="Header Char"/>
+    <w:basedOn w:val="DefaultParagraphFont"/>
+    <w:link w:val="Header"/>
+    <w:uiPriority w:val="99"/>
+    <w:rsid w:val="005C1C69"/>
+  </w:style>
+  <w:style w:type="paragraph" w:styleId="Footer">
+    <w:name w:val="footer"/>
+    <w:basedOn w:val="Normal"/>
+    <w:link w:val="FooterChar"/>
+    <w:uiPriority w:val="99"/>
+    <w:unhideWhenUsed/>
+    <w:rsid w:val="005C1C69"/>
+    <w:pPr>
+      <w:tabs>
+        <w:tab w:val="center" w:pos="4680"/>
+        <w:tab w:val="right" w:pos="9360"/>
+      </w:tabs>
+    </w:pPr>
+  </w:style>
+  <w:style w:type="character" w:customStyle="1" w:styleId="FooterChar">
+    <w:name w:val="Footer Char"/>
+    <w:basedOn w:val="DefaultParagraphFont"/>
+    <w:link w:val="Footer"/>
+    <w:uiPriority w:val="99"/>
+    <w:rsid w:val="005C1C69"/>
+  </w:style>
 </w:styles>
 </file>
 

</xml_diff>